<commit_message>
montee de version nuget + correction
</commit_message>
<xml_diff>
--- a/BlazorTestSyncFusionWord/Server/saved_doc.docx
+++ b/BlazorTestSyncFusionWord/Server/saved_doc.docx
@@ -17,21 +17,13 @@
     <w:p>
       <w:pPr>
         <w:pStyle w:val="Normal"/>
-        <w:spacing/>
-        <w:ind/>
+        <w:spacing w:line="240" w:lineRule="auto"/>
+        <w:ind w:firstLine="720"/>
         <w:rPr/>
       </w:pPr>
-    </w:p>
-    <w:p>
-      <w:pPr>
-        <w:pStyle w:val="Normal"/>
-        <w:spacing/>
-        <w:ind/>
-        <w:rPr/>
-      </w:pPr>
-      <w:r>
-        <w:rPr/>
-        <w:t xml:space="preserve">coucou</w:t>
+      <w:r>
+        <w:rPr/>
+        <w:t xml:space="preserve">Coucou c'est juju</w:t>
       </w:r>
     </w:p>
     <w:p>
@@ -41,50 +33,6 @@
         <w:ind w:firstLine="720"/>
         <w:rPr/>
       </w:pPr>
-      <w:r>
-        <w:rPr/>
-        <w:t xml:space="preserve">Adventure Works Cycles, the fictitious company on which the </w:t>
-      </w:r>
-      <w:r>
-        <w:rPr/>
-        <w:t xml:space="preserve">AdventureWorks</w:t>
-      </w:r>
-      <w:r>
-        <w:rPr/>
-        <w:t xml:space="preserve"> sample databases </w:t>
-      </w:r>
-      <w:r>
-        <w:rPr/>
-        <w:t xml:space="preserve">are based, is a large, multinational </w:t>
-      </w:r>
-      <w:r>
-        <w:rPr/>
-        <w:t xml:space="preserve">manufacturing company. The company manufactures and sells metal </w:t>
-      </w:r>
-      <w:r>
-        <w:rPr/>
-        <w:t xml:space="preserve">and composite bicycles to North American, European and Asian </w:t>
-      </w:r>
-      <w:r>
-        <w:rPr/>
-        <w:t xml:space="preserve">commercial markets. While its base </w:t>
-      </w:r>
-      <w:r>
-        <w:rPr/>
-        <w:t xml:space="preserve">operation </w:t>
-      </w:r>
-      <w:r>
-        <w:rPr/>
-        <w:t xml:space="preserve">is located in</w:t>
-      </w:r>
-      <w:r>
-        <w:rPr/>
-        <w:t xml:space="preserve"> Bothell, Washington with 290 employees, several regional sales teams are located </w:t>
-      </w:r>
-      <w:r>
-        <w:rPr/>
-        <w:t xml:space="preserve">throughout their market base.</w:t>
-      </w:r>
     </w:p>
     <w:p>
       <w:pPr>
@@ -95,6 +43,50 @@
       </w:pPr>
       <w:r>
         <w:rPr/>
+        <w:t xml:space="preserve">Adventure Works Cycles, the fictitious company on which the </w:t>
+      </w:r>
+      <w:r>
+        <w:rPr/>
+        <w:t xml:space="preserve">AdventureWorks</w:t>
+      </w:r>
+      <w:r>
+        <w:rPr/>
+        <w:t xml:space="preserve"> sample databases </w:t>
+      </w:r>
+      <w:r>
+        <w:rPr/>
+        <w:t xml:space="preserve">are based, is a large, multinational manufacturing company. The company manufactures and sells metal </w:t>
+      </w:r>
+      <w:r>
+        <w:rPr/>
+        <w:t xml:space="preserve">and composite bicycles to North American, European and Asian commercial markets. While its base </w:t>
+      </w:r>
+      <w:r>
+        <w:rPr/>
+        <w:t xml:space="preserve">operation </w:t>
+      </w:r>
+      <w:r>
+        <w:rPr/>
+        <w:t xml:space="preserve">is located in</w:t>
+      </w:r>
+      <w:r>
+        <w:rPr/>
+        <w:t xml:space="preserve"> Bothell, Washington with 290 employees, several regional sales teams are located </w:t>
+      </w:r>
+      <w:r>
+        <w:rPr/>
+        <w:t xml:space="preserve">throughout their market base.</w:t>
+      </w:r>
+    </w:p>
+    <w:p>
+      <w:pPr>
+        <w:pStyle w:val="Normal"/>
+        <w:spacing w:line="240" w:lineRule="auto"/>
+        <w:ind w:firstLine="720"/>
+        <w:rPr/>
+      </w:pPr>
+      <w:r>
+        <w:rPr/>
         <w:t xml:space="preserve">In 2000, Adventure Works Cycles bought a small manufacturing plant, </w:t>
       </w:r>
       <w:r>
@@ -115,19 +107,11 @@
       </w:r>
       <w:r>
         <w:rPr/>
-        <w:t xml:space="preserve"> </w:t>
-      </w:r>
-      <w:r>
-        <w:rPr/>
-        <w:t xml:space="preserve">Neptuno manufactures several critical subcomponents for the </w:t>
-      </w:r>
-      <w:r>
-        <w:rPr/>
-        <w:t xml:space="preserve">Adventure Works Cycles product line. These subcomponents are shipped to the </w:t>
-      </w:r>
-      <w:r>
-        <w:rPr/>
-        <w:t xml:space="preserve">Bothell location for final </w:t>
+        <w:t xml:space="preserve"> Neptuno manufactures several critical subcomponents for the </w:t>
+      </w:r>
+      <w:r>
+        <w:rPr/>
+        <w:t xml:space="preserve">Adventure Works Cycles product line. These subcomponents are shipped to the Bothell location for final </w:t>
       </w:r>
       <w:r>
         <w:rPr/>
@@ -143,11 +127,7 @@
       </w:r>
       <w:r>
         <w:rPr/>
-        <w:t xml:space="preserve">touring </w:t>
-      </w:r>
-      <w:r>
-        <w:rPr/>
-        <w:t xml:space="preserve">bicycle product group.</w:t>
+        <w:t xml:space="preserve">touring bicycle product group.</w:t>
       </w:r>
     </w:p>
     <w:p>
@@ -229,7 +209,6 @@
                         </pic:nvPicPr>
                         <pic:blipFill>
                           <a:blip r:embed="rId1"/>
-                          <a:srcRect/>
                           <a:stretch>
                             <a:fillRect/>
                           </a:stretch>
@@ -464,7 +443,6 @@
                         </pic:nvPicPr>
                         <pic:blipFill>
                           <a:blip r:embed="rId2"/>
-                          <a:srcRect/>
                           <a:stretch>
                             <a:fillRect/>
                           </a:stretch>
@@ -527,7 +505,6 @@
                         </pic:nvPicPr>
                         <pic:blipFill>
                           <a:blip r:embed="rId3"/>
-                          <a:srcRect/>
                           <a:stretch>
                             <a:fillRect/>
                           </a:stretch>

</xml_diff>